<commit_message>
Update Fiche Métier Mise en forme
</commit_message>
<xml_diff>
--- a/Fil Bleu/Fiche métier.docx
+++ b/Fil Bleu/Fiche métier.docx
@@ -2,10 +2,31 @@
 <file path=word/document.xml><?xml version="1.0" encoding="utf-8"?>
 <w:document xmlns:wpc="http://schemas.microsoft.com/office/word/2010/wordprocessingCanvas" xmlns:cx="http://schemas.microsoft.com/office/drawing/2014/chartex" xmlns:cx1="http://schemas.microsoft.com/office/drawing/2015/9/8/chartex" xmlns:cx2="http://schemas.microsoft.com/office/drawing/2015/10/21/chartex" xmlns:cx3="http://schemas.microsoft.com/office/drawing/2016/5/9/chartex" xmlns:cx4="http://schemas.microsoft.com/office/drawing/2016/5/10/chartex" xmlns:cx5="http://schemas.microsoft.com/office/drawing/2016/5/11/chartex" xmlns:cx6="http://schemas.microsoft.com/office/drawing/2016/5/12/chartex" xmlns:cx7="http://schemas.microsoft.com/office/drawing/2016/5/13/chartex" xmlns:cx8="http://schemas.microsoft.com/office/drawing/2016/5/14/chartex" xmlns:mc="http://schemas.openxmlformats.org/markup-compatibility/2006" xmlns:aink="http://schemas.microsoft.com/office/drawing/2016/ink" xmlns:am3d="http://schemas.microsoft.com/office/drawing/2017/model3d" xmlns:o="urn:schemas-microsoft-com:office:office" xmlns:r="http://schemas.openxmlformats.org/officeDocument/2006/relationships" xmlns:m="http://schemas.openxmlformats.org/officeDocument/2006/math" xmlns:v="urn:schemas-microsoft-com:vml" xmlns:wp14="http://schemas.microsoft.com/office/word/2010/wordprocessingDrawing" xmlns:wp="http://schemas.openxmlformats.org/drawingml/2006/wordprocessingDrawing" xmlns:w10="urn:schemas-microsoft-com:office:word" xmlns:w="http://schemas.openxmlformats.org/wordprocessingml/2006/main" xmlns:w14="http://schemas.microsoft.com/office/word/2010/wordml" xmlns:w15="http://schemas.microsoft.com/office/word/2012/wordml" xmlns:w16cex="http://schemas.microsoft.com/office/word/2018/wordml/cex" xmlns:w16cid="http://schemas.microsoft.com/office/word/2016/wordml/cid" xmlns:w16="http://schemas.microsoft.com/office/word/2018/wordml" xmlns:w16sdtdh="http://schemas.microsoft.com/office/word/2020/wordml/sdtdatahash" xmlns:w16se="http://schemas.microsoft.com/office/word/2015/wordml/symex" xmlns:wpg="http://schemas.microsoft.com/office/word/2010/wordprocessingGroup" xmlns:wpi="http://schemas.microsoft.com/office/word/2010/wordprocessingInk" xmlns:wne="http://schemas.microsoft.com/office/word/2006/wordml" xmlns:wps="http://schemas.microsoft.com/office/word/2010/wordprocessingShape" mc:Ignorable="w14 w15 w16se w16cid w16 w16cex w16sdtdh wp14">
   <w:body>
-    <w:p/>
-    <w:p>
-      <w:r>
-        <w:t>Description métier :</w:t>
+    <w:p>
+      <w:pPr>
+        <w:jc w:val="center"/>
+        <w:rPr>
+          <w:sz w:val="44"/>
+          <w:szCs w:val="44"/>
+        </w:rPr>
+      </w:pPr>
+      <w:r>
+        <w:rPr>
+          <w:sz w:val="44"/>
+          <w:szCs w:val="44"/>
+        </w:rPr>
+        <w:t>Fiche Métier</w:t>
+      </w:r>
+    </w:p>
+    <w:p>
+      <w:pPr>
+        <w:pStyle w:val="Style1"/>
+      </w:pPr>
+      <w:r>
+        <w:t>Description</w:t>
+      </w:r>
+      <w:r>
+        <w:t xml:space="preserve"> métier </w:t>
       </w:r>
     </w:p>
     <w:p>
@@ -252,10 +273,7 @@
         <w:t xml:space="preserve">en intégrant ce que </w:t>
       </w:r>
       <w:r>
-        <w:t>veut</w:t>
-      </w:r>
-      <w:r>
-        <w:t xml:space="preserve"> </w:t>
+        <w:t xml:space="preserve">veut </w:t>
       </w:r>
       <w:r>
         <w:t>le client</w:t>
@@ -285,10 +303,7 @@
         <w:t xml:space="preserve"> et les </w:t>
       </w:r>
       <w:r>
-        <w:t>contraintes techniques</w:t>
-      </w:r>
-      <w:r>
-        <w:t xml:space="preserve"> </w:t>
+        <w:t xml:space="preserve">contraintes techniques </w:t>
       </w:r>
       <w:r>
         <w:t>qu’il</w:t>
@@ -498,10 +513,7 @@
         <w:t xml:space="preserve">cette </w:t>
       </w:r>
       <w:r>
-        <w:t>ébauche</w:t>
-      </w:r>
-      <w:r>
-        <w:t xml:space="preserve"> </w:t>
+        <w:t xml:space="preserve">ébauche </w:t>
       </w:r>
       <w:r>
         <w:t xml:space="preserve">avec </w:t>
@@ -704,8 +716,11 @@
     </w:p>
     <w:p/>
     <w:p>
-      <w:r>
-        <w:t>Compétences requises :</w:t>
+      <w:pPr>
+        <w:pStyle w:val="Style1"/>
+      </w:pPr>
+      <w:r>
+        <w:t>Compétences requises</w:t>
       </w:r>
     </w:p>
     <w:p>
@@ -741,6 +756,7 @@
         </w:numPr>
       </w:pPr>
       <w:r>
+        <w:lastRenderedPageBreak/>
         <w:t>Savoir utiliser un ordinateur.</w:t>
       </w:r>
     </w:p>
@@ -825,7 +841,6 @@
         </w:numPr>
       </w:pPr>
       <w:r>
-        <w:lastRenderedPageBreak/>
         <w:t>Maitriser les bases de données.</w:t>
       </w:r>
     </w:p>
@@ -840,26 +855,26 @@
     </w:p>
     <w:p/>
     <w:p>
+      <w:pPr>
+        <w:pStyle w:val="Style1"/>
+      </w:pPr>
       <w:r>
         <w:t>Les technologies “du moment”</w:t>
       </w:r>
       <w:r>
         <w:t> </w:t>
       </w:r>
-      <w:r>
-        <w:t>:</w:t>
-      </w:r>
     </w:p>
     <w:p/>
     <w:p>
+      <w:pPr>
+        <w:pStyle w:val="Style1"/>
+      </w:pPr>
       <w:r>
         <w:t>Les contraintes liées au métier</w:t>
       </w:r>
       <w:r>
         <w:t> </w:t>
-      </w:r>
-      <w:r>
-        <w:t>:</w:t>
       </w:r>
     </w:p>
     <w:p>
@@ -896,27 +911,39 @@
       </w:pPr>
     </w:p>
     <w:p>
-      <w:r>
-        <w:t>Pourquoi je souhaite devenir développeur :</w:t>
+      <w:pPr>
+        <w:pStyle w:val="Style1"/>
+      </w:pPr>
+      <w:r>
+        <w:t xml:space="preserve">Pourquoi je souhaite devenir </w:t>
+      </w:r>
+      <w:r>
+        <w:t>développeur</w:t>
       </w:r>
     </w:p>
     <w:p/>
     <w:p>
-      <w:r>
-        <w:t>Mon expérience :</w:t>
+      <w:pPr>
+        <w:pStyle w:val="Style1"/>
+      </w:pPr>
+      <w:r>
+        <w:t xml:space="preserve">Mon expérience </w:t>
       </w:r>
     </w:p>
     <w:p/>
     <w:p>
+      <w:pPr>
+        <w:pStyle w:val="Style1"/>
+      </w:pPr>
       <w:r>
         <w:t>Les opportunités d’emploi dans ma région :</w:t>
       </w:r>
     </w:p>
     <w:sectPr>
-      <w:headerReference w:type="default" r:id="rId7"/>
-      <w:footerReference w:type="default" r:id="rId8"/>
-      <w:headerReference w:type="first" r:id="rId9"/>
-      <w:footerReference w:type="first" r:id="rId10"/>
+      <w:headerReference w:type="default" r:id="rId8"/>
+      <w:footerReference w:type="default" r:id="rId9"/>
+      <w:headerReference w:type="first" r:id="rId10"/>
+      <w:footerReference w:type="first" r:id="rId11"/>
       <w:pgSz w:w="11906" w:h="16838"/>
       <w:pgMar w:top="1440" w:right="1440" w:bottom="1440" w:left="1440" w:header="720" w:footer="720" w:gutter="0"/>
       <w:cols w:space="720"/>
@@ -1206,7 +1233,22 @@
             <w:jc w:val="right"/>
           </w:pPr>
           <w:r>
-            <w:t>24/05/2021</w:t>
+            <w:fldChar w:fldCharType="begin"/>
+          </w:r>
+          <w:r>
+            <w:instrText xml:space="preserve"> TIME \@ "dd/MM/yyyy" </w:instrText>
+          </w:r>
+          <w:r>
+            <w:fldChar w:fldCharType="separate"/>
+          </w:r>
+          <w:r>
+            <w:rPr>
+              <w:noProof/>
+            </w:rPr>
+            <w:t>19/07/2021</w:t>
+          </w:r>
+          <w:r>
+            <w:fldChar w:fldCharType="end"/>
           </w:r>
         </w:p>
       </w:tc>
@@ -1952,6 +1994,64 @@
       <w:contextualSpacing/>
     </w:pPr>
   </w:style>
+  <w:style w:type="paragraph" w:styleId="Citationintense">
+    <w:name w:val="Intense Quote"/>
+    <w:basedOn w:val="Normal"/>
+    <w:next w:val="Normal"/>
+    <w:link w:val="CitationintenseCar"/>
+    <w:uiPriority w:val="30"/>
+    <w:qFormat/>
+    <w:rsid w:val="00DC228E"/>
+    <w:pPr>
+      <w:pBdr>
+        <w:top w:val="single" w:sz="4" w:space="10" w:color="4472C4" w:themeColor="accent1"/>
+        <w:bottom w:val="single" w:sz="4" w:space="10" w:color="4472C4" w:themeColor="accent1"/>
+      </w:pBdr>
+      <w:spacing w:before="360" w:after="360"/>
+      <w:ind w:left="864" w:right="864"/>
+      <w:jc w:val="center"/>
+    </w:pPr>
+    <w:rPr>
+      <w:i/>
+      <w:iCs/>
+      <w:color w:val="4472C4" w:themeColor="accent1"/>
+    </w:rPr>
+  </w:style>
+  <w:style w:type="character" w:customStyle="1" w:styleId="CitationintenseCar">
+    <w:name w:val="Citation intense Car"/>
+    <w:basedOn w:val="Policepardfaut"/>
+    <w:link w:val="Citationintense"/>
+    <w:uiPriority w:val="30"/>
+    <w:rsid w:val="00DC228E"/>
+    <w:rPr>
+      <w:i/>
+      <w:iCs/>
+      <w:color w:val="4472C4" w:themeColor="accent1"/>
+    </w:rPr>
+  </w:style>
+  <w:style w:type="paragraph" w:customStyle="1" w:styleId="Style1">
+    <w:name w:val="Style1"/>
+    <w:basedOn w:val="Citationintense"/>
+    <w:link w:val="Style1Car"/>
+    <w:qFormat/>
+    <w:rsid w:val="00107B5D"/>
+    <w:rPr>
+      <w:color w:val="FF0000"/>
+      <w:sz w:val="32"/>
+    </w:rPr>
+  </w:style>
+  <w:style w:type="character" w:customStyle="1" w:styleId="Style1Car">
+    <w:name w:val="Style1 Car"/>
+    <w:basedOn w:val="CitationintenseCar"/>
+    <w:link w:val="Style1"/>
+    <w:rsid w:val="00107B5D"/>
+    <w:rPr>
+      <w:i/>
+      <w:iCs/>
+      <w:color w:val="FF0000"/>
+      <w:sz w:val="32"/>
+    </w:rPr>
+  </w:style>
 </w:styles>
 </file>
 
@@ -2214,4 +2314,16 @@
     </a:ext>
   </a:extLst>
 </a:theme>
+</file>
+
+<file path=customXml/item1.xml><?xml version="1.0" encoding="utf-8"?>
+<b:Sources xmlns:b="http://schemas.openxmlformats.org/officeDocument/2006/bibliography" xmlns="http://schemas.openxmlformats.org/officeDocument/2006/bibliography" SelectedStyle="\APASixthEditionOfficeOnline.xsl" StyleName="APA" Version="6"/>
+</file>
+
+<file path=customXml/itemProps1.xml><?xml version="1.0" encoding="utf-8"?>
+<ds:datastoreItem xmlns:ds="http://schemas.openxmlformats.org/officeDocument/2006/customXml" ds:itemID="{6B1DF33C-CA3C-4468-8946-2E19E019C84D}">
+  <ds:schemaRefs>
+    <ds:schemaRef ds:uri="http://schemas.openxmlformats.org/officeDocument/2006/bibliography"/>
+  </ds:schemaRefs>
+</ds:datastoreItem>
 </file>
</xml_diff>